<commit_message>
[CI] remove push fe to dockerhub
</commit_message>
<xml_diff>
--- a/documents/a.docx
+++ b/documents/a.docx
@@ -1542,6 +1542,303 @@
       <w:pPr>
         <w:pStyle w:val="ListParagraph"/>
         <w:ind w:left="2160"/>
+      </w:pPr>
+    </w:p>
+    <w:p/>
+    <w:p/>
+    <w:p>
+      <w:pPr>
+        <w:tabs>
+          <w:tab w:val="left" w:pos="6732"/>
+        </w:tabs>
+      </w:pPr>
+      <w:r>
+        <w:tab/>
+      </w:r>
+    </w:p>
+    <w:p>
+      <w:r>
+        <w:br w:type="page"/>
+      </w:r>
+    </w:p>
+    <w:p>
+      <w:pPr>
+        <w:tabs>
+          <w:tab w:val="left" w:pos="6732"/>
+        </w:tabs>
+      </w:pPr>
+    </w:p>
+    <w:p>
+      <w:pPr>
+        <w:pStyle w:val="ListParagraph"/>
+        <w:numPr>
+          <w:ilvl w:val="0"/>
+          <w:numId w:val="1"/>
+        </w:numPr>
+        <w:tabs>
+          <w:tab w:val="left" w:pos="6732"/>
+        </w:tabs>
+      </w:pPr>
+      <w:r>
+        <w:t xml:space="preserve">1 </w:t>
+      </w:r>
+      <w:proofErr w:type="spellStart"/>
+      <w:r>
+        <w:t>lúc</w:t>
+      </w:r>
+      <w:proofErr w:type="spellEnd"/>
+      <w:r>
+        <w:t xml:space="preserve"> </w:t>
+      </w:r>
+      <w:proofErr w:type="spellStart"/>
+      <w:r>
+        <w:t>tại</w:t>
+      </w:r>
+      <w:proofErr w:type="spellEnd"/>
+      <w:r>
+        <w:t xml:space="preserve"> 1 </w:t>
+      </w:r>
+      <w:proofErr w:type="spellStart"/>
+      <w:r>
+        <w:t>thời</w:t>
+      </w:r>
+      <w:proofErr w:type="spellEnd"/>
+      <w:r>
+        <w:t xml:space="preserve"> </w:t>
+      </w:r>
+      <w:proofErr w:type="spellStart"/>
+      <w:r>
+        <w:t>điểm</w:t>
+      </w:r>
+      <w:proofErr w:type="spellEnd"/>
+      <w:r>
+        <w:t xml:space="preserve"> </w:t>
+      </w:r>
+      <w:proofErr w:type="spellStart"/>
+      <w:r>
+        <w:t>có</w:t>
+      </w:r>
+      <w:proofErr w:type="spellEnd"/>
+      <w:r>
+        <w:t xml:space="preserve"> 1 cv experience</w:t>
+      </w:r>
+      <w:r>
+        <w:t xml:space="preserve"> (</w:t>
+      </w:r>
+      <w:proofErr w:type="spellStart"/>
+      <w:r>
+        <w:t>vì</w:t>
+      </w:r>
+      <w:proofErr w:type="spellEnd"/>
+      <w:r>
+        <w:t xml:space="preserve"> </w:t>
+      </w:r>
+      <w:proofErr w:type="spellStart"/>
+      <w:r>
+        <w:t>làm</w:t>
+      </w:r>
+      <w:proofErr w:type="spellEnd"/>
+      <w:r>
+        <w:t xml:space="preserve"> 1 </w:t>
+      </w:r>
+      <w:proofErr w:type="spellStart"/>
+      <w:r>
+        <w:t>mình</w:t>
+      </w:r>
+      <w:proofErr w:type="spellEnd"/>
+      <w:r>
+        <w:t xml:space="preserve"> </w:t>
+      </w:r>
+      <w:proofErr w:type="spellStart"/>
+      <w:r>
+        <w:t>nên</w:t>
+      </w:r>
+      <w:proofErr w:type="spellEnd"/>
+      <w:r>
+        <w:t xml:space="preserve"> </w:t>
+      </w:r>
+      <w:proofErr w:type="spellStart"/>
+      <w:r>
+        <w:t>chỉ</w:t>
+      </w:r>
+      <w:proofErr w:type="spellEnd"/>
+      <w:r>
+        <w:t xml:space="preserve"> </w:t>
+      </w:r>
+      <w:proofErr w:type="spellStart"/>
+      <w:r>
+        <w:t>giới</w:t>
+      </w:r>
+      <w:proofErr w:type="spellEnd"/>
+      <w:r>
+        <w:t xml:space="preserve"> </w:t>
+      </w:r>
+      <w:proofErr w:type="spellStart"/>
+      <w:r>
+        <w:t>hạn</w:t>
+      </w:r>
+      <w:proofErr w:type="spellEnd"/>
+      <w:r>
+        <w:t xml:space="preserve"> ở </w:t>
+      </w:r>
+      <w:proofErr w:type="spellStart"/>
+      <w:r>
+        <w:t>đây</w:t>
+      </w:r>
+      <w:proofErr w:type="spellEnd"/>
+      <w:r>
+        <w:t>)</w:t>
+      </w:r>
+    </w:p>
+    <w:p>
+      <w:pPr>
+        <w:pStyle w:val="ListParagraph"/>
+        <w:numPr>
+          <w:ilvl w:val="0"/>
+          <w:numId w:val="1"/>
+        </w:numPr>
+        <w:tabs>
+          <w:tab w:val="left" w:pos="6732"/>
+        </w:tabs>
+      </w:pPr>
+      <w:r>
+        <w:t xml:space="preserve">Khi </w:t>
+      </w:r>
+      <w:proofErr w:type="spellStart"/>
+      <w:r>
+        <w:t>thêm</w:t>
+      </w:r>
+      <w:proofErr w:type="spellEnd"/>
+      <w:r>
+        <w:t xml:space="preserve"> </w:t>
+      </w:r>
+      <w:proofErr w:type="spellStart"/>
+      <w:r>
+        <w:t>công</w:t>
+      </w:r>
+      <w:proofErr w:type="spellEnd"/>
+      <w:r>
+        <w:t xml:space="preserve"> ty </w:t>
+      </w:r>
+      <w:proofErr w:type="spellStart"/>
+      <w:r>
+        <w:t>lạ</w:t>
+      </w:r>
+      <w:proofErr w:type="spellEnd"/>
+      <w:r>
+        <w:t xml:space="preserve"> </w:t>
+      </w:r>
+      <w:proofErr w:type="spellStart"/>
+      <w:r>
+        <w:t>phải</w:t>
+      </w:r>
+      <w:proofErr w:type="spellEnd"/>
+      <w:r>
+        <w:t xml:space="preserve"> </w:t>
+      </w:r>
+      <w:proofErr w:type="spellStart"/>
+      <w:r>
+        <w:t>cosmax</w:t>
+      </w:r>
+      <w:proofErr w:type="spellEnd"/>
+      <w:r>
+        <w:t xml:space="preserve"> </w:t>
+      </w:r>
+      <w:proofErr w:type="spellStart"/>
+      <w:r>
+        <w:t>số</w:t>
+      </w:r>
+      <w:proofErr w:type="spellEnd"/>
+      <w:r>
+        <w:t xml:space="preserve"> </w:t>
+      </w:r>
+      <w:proofErr w:type="spellStart"/>
+      <w:r>
+        <w:t>thuế</w:t>
+      </w:r>
+      <w:proofErr w:type="spellEnd"/>
+    </w:p>
+    <w:p>
+      <w:pPr>
+        <w:pStyle w:val="ListParagraph"/>
+        <w:numPr>
+          <w:ilvl w:val="0"/>
+          <w:numId w:val="1"/>
+        </w:numPr>
+        <w:tabs>
+          <w:tab w:val="left" w:pos="6732"/>
+        </w:tabs>
+      </w:pPr>
+      <w:proofErr w:type="spellStart"/>
+      <w:r>
+        <w:t>Kỹ</w:t>
+      </w:r>
+      <w:proofErr w:type="spellEnd"/>
+      <w:r>
+        <w:t xml:space="preserve"> </w:t>
+      </w:r>
+      <w:proofErr w:type="spellStart"/>
+      <w:r>
+        <w:t>năng</w:t>
+      </w:r>
+      <w:proofErr w:type="spellEnd"/>
+      <w:r>
+        <w:t xml:space="preserve"> /pos (ok)</w:t>
+      </w:r>
+    </w:p>
+    <w:p>
+      <w:pPr>
+        <w:pStyle w:val="ListParagraph"/>
+        <w:numPr>
+          <w:ilvl w:val="0"/>
+          <w:numId w:val="1"/>
+        </w:numPr>
+        <w:tabs>
+          <w:tab w:val="left" w:pos="6732"/>
+        </w:tabs>
+      </w:pPr>
+      <w:r>
+        <w:t>Thongtincongty.com</w:t>
+      </w:r>
+    </w:p>
+    <w:p>
+      <w:pPr>
+        <w:pStyle w:val="ListParagraph"/>
+        <w:numPr>
+          <w:ilvl w:val="0"/>
+          <w:numId w:val="1"/>
+        </w:numPr>
+        <w:tabs>
+          <w:tab w:val="left" w:pos="6732"/>
+        </w:tabs>
+      </w:pPr>
+      <w:proofErr w:type="spellStart"/>
+      <w:r>
+        <w:t>Có</w:t>
+      </w:r>
+      <w:proofErr w:type="spellEnd"/>
+      <w:r>
+        <w:t xml:space="preserve"> </w:t>
+      </w:r>
+      <w:proofErr w:type="spellStart"/>
+      <w:r>
+        <w:t>tính</w:t>
+      </w:r>
+      <w:proofErr w:type="spellEnd"/>
+      <w:r>
+        <w:t xml:space="preserve"> </w:t>
+      </w:r>
+      <w:proofErr w:type="spellStart"/>
+      <w:r>
+        <w:t>điếmr</w:t>
+      </w:r>
+      <w:proofErr w:type="spellEnd"/>
+    </w:p>
+    <w:p>
+      <w:pPr>
+        <w:tabs>
+          <w:tab w:val="left" w:pos="6732"/>
+        </w:tabs>
       </w:pPr>
     </w:p>
     <w:sectPr>
@@ -2407,4 +2704,16 @@
     </a:ext>
   </a:extLst>
 </a:theme>
+</file>
+
+<file path=customXml/item1.xml><?xml version="1.0" encoding="utf-8"?>
+<b:Sources xmlns:b="http://schemas.openxmlformats.org/officeDocument/2006/bibliography" xmlns="http://schemas.openxmlformats.org/officeDocument/2006/bibliography" SelectedStyle="\APASixthEditionOfficeOnline.xsl" StyleName="APA" Version="6"/>
+</file>
+
+<file path=customXml/itemProps1.xml><?xml version="1.0" encoding="utf-8"?>
+<ds:datastoreItem xmlns:ds="http://schemas.openxmlformats.org/officeDocument/2006/customXml" ds:itemID="{0B9350CC-C3F6-47F3-9C05-4B7E4096B86A}">
+  <ds:schemaRefs>
+    <ds:schemaRef ds:uri="http://schemas.openxmlformats.org/officeDocument/2006/bibliography"/>
+  </ds:schemaRefs>
+</ds:datastoreItem>
 </file>
</xml_diff>